<commit_message>
Add build script. Modify the "interface" parameter since it may be a keyword for future js...
</commit_message>
<xml_diff>
--- a/docs/manuals/msword/developer_manual.docx
+++ b/docs/manuals/msword/developer_manual.docx
@@ -49,9 +49,6 @@
                 </w:rPr>
                 <w:alias w:val="公司"/>
                 <w:id w:val="15524243"/>
-                <w:placeholder>
-                  <w:docPart w:val="3B89871F0FE04A628554FC8A94D60BFE"/>
-                </w:placeholder>
                 <w:dataBinding w:prefixMappings="xmlns:ns0='http://schemas.openxmlformats.org/officeDocument/2006/extended-properties'" w:xpath="/ns0:Properties[1]/ns0:Company[1]" w:storeItemID="{6668398D-A668-4E3E-A5EB-62B293D839F1}"/>
                 <w:text/>
               </w:sdtPr>
@@ -1983,11 +1980,6 @@
       <w:bookmarkEnd w:id="6"/>
     </w:p>
     <w:p>
-      <w:pPr>
-        <w:rPr>
-          <w:rFonts w:hint="eastAsia"/>
-        </w:rPr>
-      </w:pPr>
       <w:r>
         <w:rPr>
           <w:rFonts w:hint="eastAsia"/>
@@ -2100,11 +2092,6 @@
       <w:proofErr w:type="spellEnd"/>
     </w:p>
     <w:p>
-      <w:pPr>
-        <w:rPr>
-          <w:rFonts w:hint="eastAsia"/>
-        </w:rPr>
-      </w:pPr>
       <w:r>
         <w:rPr>
           <w:rFonts w:hint="eastAsia"/>
@@ -2136,11 +2123,6 @@
       </w:r>
     </w:p>
     <w:p>
-      <w:pPr>
-        <w:rPr>
-          <w:rFonts w:hint="eastAsia"/>
-        </w:rPr>
-      </w:pPr>
       <w:r>
         <w:t>Make the directory structure as following</w:t>
       </w:r>
@@ -2197,11 +2179,6 @@
       <w:proofErr w:type="gramEnd"/>
     </w:p>
     <w:p>
-      <w:pPr>
-        <w:rPr>
-          <w:rFonts w:hint="eastAsia"/>
-        </w:rPr>
-      </w:pPr>
       <w:r>
         <w:t xml:space="preserve">    - </w:t>
       </w:r>
@@ -2212,52 +2189,6 @@
       </w:r>
       <w:proofErr w:type="spellEnd"/>
       <w:proofErr w:type="gramEnd"/>
-    </w:p>
-    <w:p>
-      <w:r>
-        <w:rPr>
-          <w:rFonts w:hint="eastAsia"/>
-        </w:rPr>
-        <w:t xml:space="preserve">Put the </w:t>
-      </w:r>
-      <w:r>
-        <w:t xml:space="preserve">directory </w:t>
-      </w:r>
-      <w:r>
-        <w:rPr>
-          <w:rFonts w:hint="eastAsia"/>
-        </w:rPr>
-        <w:t xml:space="preserve">into your Apache </w:t>
-      </w:r>
-      <w:r>
-        <w:t>“</w:t>
-      </w:r>
-      <w:proofErr w:type="spellStart"/>
-      <w:r>
-        <w:rPr>
-          <w:rFonts w:hint="eastAsia"/>
-        </w:rPr>
-        <w:t>httpd</w:t>
-      </w:r>
-      <w:proofErr w:type="spellEnd"/>
-      <w:r>
-        <w:t>”</w:t>
-      </w:r>
-      <w:r>
-        <w:rPr>
-          <w:rFonts w:hint="eastAsia"/>
-        </w:rPr>
-        <w:t xml:space="preserve"> </w:t>
-      </w:r>
-      <w:r>
-        <w:t>directory</w:t>
-      </w:r>
-      <w:r>
-        <w:rPr>
-          <w:rFonts w:hint="eastAsia"/>
-        </w:rPr>
-        <w:t xml:space="preserve"> or set an alias path.</w:t>
-      </w:r>
     </w:p>
     <w:p>
       <w:pPr>
@@ -2267,12 +2198,220 @@
           <w:numId w:val="1"/>
         </w:numPr>
         <w:spacing w:before="0" w:after="0"/>
+        <w:rPr>
+          <w:rFonts w:hint="eastAsia"/>
+        </w:rPr>
       </w:pPr>
       <w:bookmarkStart w:id="9" w:name="_Toc282777258"/>
       <w:r>
         <w:rPr>
           <w:rFonts w:hint="eastAsia"/>
         </w:rPr>
+        <w:t xml:space="preserve">Build </w:t>
+      </w:r>
+      <w:proofErr w:type="spellStart"/>
+      <w:r>
+        <w:rPr>
+          <w:rFonts w:hint="eastAsia"/>
+        </w:rPr>
+        <w:t>Releas</w:t>
+      </w:r>
+      <w:proofErr w:type="spellEnd"/>
+    </w:p>
+    <w:p>
+      <w:pPr>
+        <w:rPr>
+          <w:rFonts w:hint="eastAsia"/>
+        </w:rPr>
+      </w:pPr>
+      <w:r>
+        <w:rPr>
+          <w:rFonts w:hint="eastAsia"/>
+        </w:rPr>
+        <w:t xml:space="preserve">Enter the </w:t>
+      </w:r>
+      <w:r>
+        <w:t>“</w:t>
+      </w:r>
+      <w:proofErr w:type="spellStart"/>
+      <w:r>
+        <w:rPr>
+          <w:rFonts w:hint="eastAsia"/>
+        </w:rPr>
+        <w:t>util</w:t>
+      </w:r>
+      <w:proofErr w:type="spellEnd"/>
+      <w:r>
+        <w:rPr>
+          <w:rFonts w:hint="eastAsia"/>
+        </w:rPr>
+        <w:t>/</w:t>
+      </w:r>
+      <w:proofErr w:type="spellStart"/>
+      <w:r>
+        <w:t>buildscripts</w:t>
+      </w:r>
+      <w:proofErr w:type="spellEnd"/>
+      <w:r>
+        <w:t>”</w:t>
+      </w:r>
+      <w:r>
+        <w:rPr>
+          <w:rFonts w:hint="eastAsia"/>
+        </w:rPr>
+        <w:t xml:space="preserve"> directory. Executer the following command:</w:t>
+      </w:r>
+    </w:p>
+    <w:p>
+      <w:pPr>
+        <w:ind w:leftChars="200" w:left="420"/>
+        <w:rPr>
+          <w:rFonts w:hint="eastAsia"/>
+          <w:i/>
+          <w:color w:val="002060"/>
+        </w:rPr>
+      </w:pPr>
+      <w:proofErr w:type="gramStart"/>
+      <w:r>
+        <w:rPr>
+          <w:i/>
+          <w:color w:val="002060"/>
+        </w:rPr>
+        <w:t>build.sh</w:t>
+      </w:r>
+      <w:proofErr w:type="gramEnd"/>
+      <w:r>
+        <w:rPr>
+          <w:i/>
+          <w:color w:val="002060"/>
+        </w:rPr>
+        <w:t xml:space="preserve"> action=release </w:t>
+      </w:r>
+      <w:proofErr w:type="spellStart"/>
+      <w:r>
+        <w:rPr>
+          <w:i/>
+          <w:color w:val="002060"/>
+        </w:rPr>
+        <w:t>profileFile</w:t>
+      </w:r>
+      <w:proofErr w:type="spellEnd"/>
+      <w:r>
+        <w:rPr>
+          <w:i/>
+          <w:color w:val="002060"/>
+        </w:rPr>
+        <w:t>=../../</w:t>
+      </w:r>
+      <w:proofErr w:type="spellStart"/>
+      <w:r>
+        <w:rPr>
+          <w:i/>
+          <w:color w:val="002060"/>
+        </w:rPr>
+        <w:t>imashup</w:t>
+      </w:r>
+      <w:proofErr w:type="spellEnd"/>
+      <w:r>
+        <w:rPr>
+          <w:i/>
+          <w:color w:val="002060"/>
+        </w:rPr>
+        <w:t>/</w:t>
+      </w:r>
+      <w:proofErr w:type="spellStart"/>
+      <w:r>
+        <w:rPr>
+          <w:i/>
+          <w:color w:val="002060"/>
+        </w:rPr>
+        <w:t>build.profile.js</w:t>
+      </w:r>
+      <w:proofErr w:type="spellEnd"/>
+    </w:p>
+    <w:p>
+      <w:pPr>
+        <w:rPr>
+          <w:rFonts w:hint="eastAsia"/>
+        </w:rPr>
+      </w:pPr>
+      <w:r>
+        <w:rPr>
+          <w:rFonts w:hint="eastAsia"/>
+        </w:rPr>
+        <w:lastRenderedPageBreak/>
+        <w:t xml:space="preserve">Then put the </w:t>
+      </w:r>
+      <w:r>
+        <w:t>“</w:t>
+      </w:r>
+      <w:r>
+        <w:rPr>
+          <w:rFonts w:hint="eastAsia"/>
+        </w:rPr>
+        <w:t>&lt;base&gt;/release</w:t>
+      </w:r>
+      <w:r>
+        <w:t>”</w:t>
+      </w:r>
+      <w:r>
+        <w:rPr>
+          <w:rFonts w:hint="eastAsia"/>
+        </w:rPr>
+        <w:t xml:space="preserve"> </w:t>
+      </w:r>
+      <w:r>
+        <w:t xml:space="preserve">directory </w:t>
+      </w:r>
+      <w:r>
+        <w:rPr>
+          <w:rFonts w:hint="eastAsia"/>
+        </w:rPr>
+        <w:t xml:space="preserve">into your Apache </w:t>
+      </w:r>
+      <w:r>
+        <w:t>“</w:t>
+      </w:r>
+      <w:proofErr w:type="spellStart"/>
+      <w:r>
+        <w:rPr>
+          <w:rFonts w:hint="eastAsia"/>
+        </w:rPr>
+        <w:t>httpd</w:t>
+      </w:r>
+      <w:proofErr w:type="spellEnd"/>
+      <w:r>
+        <w:t>”</w:t>
+      </w:r>
+      <w:r>
+        <w:rPr>
+          <w:rFonts w:hint="eastAsia"/>
+        </w:rPr>
+        <w:t xml:space="preserve"> </w:t>
+      </w:r>
+      <w:r>
+        <w:t>directory</w:t>
+      </w:r>
+      <w:r>
+        <w:rPr>
+          <w:rFonts w:hint="eastAsia"/>
+        </w:rPr>
+        <w:t xml:space="preserve"> or set an alias path.</w:t>
+      </w:r>
+    </w:p>
+    <w:p>
+      <w:pPr>
+        <w:pStyle w:val="2"/>
+        <w:numPr>
+          <w:ilvl w:val="0"/>
+          <w:numId w:val="1"/>
+        </w:numPr>
+        <w:spacing w:before="0" w:after="0"/>
+      </w:pPr>
+      <w:r>
+        <w:rPr>
+          <w:rFonts w:hint="eastAsia"/>
+        </w:rPr>
         <w:t>Configur</w:t>
       </w:r>
       <w:r>
@@ -2355,7 +2494,6 @@
         <w:rPr>
           <w:rFonts w:hint="eastAsia"/>
         </w:rPr>
-        <w:lastRenderedPageBreak/>
         <w:t xml:space="preserve">Remove, if any, the </w:t>
       </w:r>
       <w:r>
@@ -3473,6 +3611,7 @@
           <w:color w:val="002060"/>
           <w:szCs w:val="21"/>
         </w:rPr>
+        <w:lastRenderedPageBreak/>
         <w:t>dojo.require</w:t>
       </w:r>
       <w:proofErr w:type="spellEnd"/>
@@ -3623,7 +3762,6 @@
           <w:color w:val="002060"/>
           <w:szCs w:val="21"/>
         </w:rPr>
-        <w:lastRenderedPageBreak/>
         <w:t xml:space="preserve">    "</w:t>
       </w:r>
       <w:proofErr w:type="spellStart"/>
@@ -5114,6 +5252,7 @@
     </w:p>
     <w:p>
       <w:r>
+        <w:lastRenderedPageBreak/>
         <w:t>“</w:t>
       </w:r>
       <w:proofErr w:type="gramStart"/>
@@ -5257,7 +5396,6 @@
         <w:rPr>
           <w:rFonts w:hint="eastAsia"/>
         </w:rPr>
-        <w:lastRenderedPageBreak/>
         <w:t>HTML Template</w:t>
       </w:r>
       <w:bookmarkEnd w:id="13"/>
@@ -7579,361 +7717,6 @@
 </w:styles>
 </file>
 
-<file path=word/glossary/document.xml><?xml version="1.0" encoding="utf-8"?>
-<w:glossaryDocument xmlns:ve="http://schemas.openxmlformats.org/markup-compatibility/2006" xmlns:o="urn:schemas-microsoft-com:office:office" xmlns:r="http://schemas.openxmlformats.org/officeDocument/2006/relationships" xmlns:m="http://schemas.openxmlformats.org/officeDocument/2006/math" xmlns:v="urn:schemas-microsoft-com:vml" xmlns:wp="http://schemas.openxmlformats.org/drawingml/2006/wordprocessingDrawing" xmlns:w10="urn:schemas-microsoft-com:office:word" xmlns:w="http://schemas.openxmlformats.org/wordprocessingml/2006/main" xmlns:wne="http://schemas.microsoft.com/office/word/2006/wordml">
-  <w:docParts/>
-</w:glossaryDocument>
-</file>
-
-<file path=word/glossary/fontTable.xml><?xml version="1.0" encoding="utf-8"?>
-<w:fonts xmlns:r="http://schemas.openxmlformats.org/officeDocument/2006/relationships" xmlns:w="http://schemas.openxmlformats.org/wordprocessingml/2006/main">
-  <w:font w:name="Times New Roman">
-    <w:panose1 w:val="02020603050405020304"/>
-    <w:charset w:val="00"/>
-    <w:family w:val="roman"/>
-    <w:pitch w:val="variable"/>
-    <w:sig w:usb0="E0002AFF" w:usb1="C0007841" w:usb2="00000009" w:usb3="00000000" w:csb0="000001FF" w:csb1="00000000"/>
-  </w:font>
-  <w:font w:name="Calibri">
-    <w:panose1 w:val="020F0502020204030204"/>
-    <w:charset w:val="00"/>
-    <w:family w:val="swiss"/>
-    <w:pitch w:val="variable"/>
-    <w:sig w:usb0="E10002FF" w:usb1="4000ACFF" w:usb2="00000009" w:usb3="00000000" w:csb0="0000019F" w:csb1="00000000"/>
-  </w:font>
-  <w:font w:name="宋体">
-    <w:altName w:val="SimSun"/>
-    <w:panose1 w:val="02010600030101010101"/>
-    <w:charset w:val="86"/>
-    <w:family w:val="auto"/>
-    <w:pitch w:val="variable"/>
-    <w:sig w:usb0="00000003" w:usb1="288F0000" w:usb2="00000016" w:usb3="00000000" w:csb0="00040001" w:csb1="00000000"/>
-  </w:font>
-  <w:font w:name="Cambria">
-    <w:panose1 w:val="02040503050406030204"/>
-    <w:charset w:val="00"/>
-    <w:family w:val="roman"/>
-    <w:pitch w:val="variable"/>
-    <w:sig w:usb0="A00002EF" w:usb1="4000004B" w:usb2="00000000" w:usb3="00000000" w:csb0="0000019F" w:csb1="00000000"/>
-  </w:font>
-</w:fonts>
-</file>
-
-<file path=word/glossary/settings.xml><?xml version="1.0" encoding="utf-8"?>
-<w:settings xmlns:o="urn:schemas-microsoft-com:office:office" xmlns:r="http://schemas.openxmlformats.org/officeDocument/2006/relationships" xmlns:m="http://schemas.openxmlformats.org/officeDocument/2006/math" xmlns:v="urn:schemas-microsoft-com:vml" xmlns:w10="urn:schemas-microsoft-com:office:word" xmlns:w="http://schemas.openxmlformats.org/wordprocessingml/2006/main" xmlns:sl="http://schemas.openxmlformats.org/schemaLibrary/2006/main">
-  <w:view w:val="normal"/>
-  <w:bordersDoNotSurroundHeader/>
-  <w:bordersDoNotSurroundFooter/>
-  <w:defaultTabStop w:val="420"/>
-  <w:drawingGridVerticalSpacing w:val="156"/>
-  <w:displayHorizontalDrawingGridEvery w:val="0"/>
-  <w:displayVerticalDrawingGridEvery w:val="2"/>
-  <w:characterSpacingControl w:val="compressPunctuation"/>
-  <w:compat>
-    <w:spaceForUL/>
-    <w:balanceSingleByteDoubleByteWidth/>
-    <w:doNotLeaveBackslashAlone/>
-    <w:ulTrailSpace/>
-    <w:doNotExpandShiftReturn/>
-    <w:adjustLineHeightInTable/>
-    <w:useFELayout/>
-  </w:compat>
-  <w:rsids>
-    <w:rsidRoot w:val="00CE6D60"/>
-    <w:rsid w:val="00133F22"/>
-    <w:rsid w:val="002D71C8"/>
-    <w:rsid w:val="002F53E2"/>
-    <w:rsid w:val="004468CC"/>
-    <w:rsid w:val="00586FB9"/>
-    <w:rsid w:val="00841F69"/>
-    <w:rsid w:val="00CE6D60"/>
-    <w:rsid w:val="00EC31E3"/>
-  </w:rsids>
-  <m:mathPr>
-    <m:mathFont m:val="Cambria Math"/>
-    <m:brkBin m:val="before"/>
-    <m:brkBinSub m:val="--"/>
-    <m:smallFrac m:val="off"/>
-    <m:dispDef/>
-    <m:lMargin m:val="0"/>
-    <m:rMargin m:val="0"/>
-    <m:defJc m:val="centerGroup"/>
-    <m:wrapIndent m:val="1440"/>
-    <m:intLim m:val="subSup"/>
-    <m:naryLim m:val="undOvr"/>
-  </m:mathPr>
-  <w:themeFontLang w:val="en-US" w:eastAsia="zh-CN"/>
-  <w:clrSchemeMapping w:bg1="light1" w:t1="dark1" w:bg2="light2" w:t2="dark2" w:accent1="accent1" w:accent2="accent2" w:accent3="accent3" w:accent4="accent4" w:accent5="accent5" w:accent6="accent6" w:hyperlink="hyperlink" w:followedHyperlink="followedHyperlink"/>
-  <w:decimalSymbol w:val="."/>
-  <w:listSeparator w:val=","/>
-</w:settings>
-</file>
-
-<file path=word/glossary/styles.xml><?xml version="1.0" encoding="utf-8"?>
-<w:styles xmlns:r="http://schemas.openxmlformats.org/officeDocument/2006/relationships" xmlns:w="http://schemas.openxmlformats.org/wordprocessingml/2006/main">
-  <w:docDefaults>
-    <w:rPrDefault>
-      <w:rPr>
-        <w:rFonts w:asciiTheme="minorHAnsi" w:eastAsiaTheme="minorEastAsia" w:hAnsiTheme="minorHAnsi" w:cstheme="minorBidi"/>
-        <w:kern w:val="2"/>
-        <w:sz w:val="21"/>
-        <w:szCs w:val="22"/>
-        <w:lang w:val="en-US" w:eastAsia="zh-CN" w:bidi="ar-SA"/>
-      </w:rPr>
-    </w:rPrDefault>
-    <w:pPrDefault/>
-  </w:docDefaults>
-  <w:latentStyles w:defLockedState="0" w:defUIPriority="99" w:defSemiHidden="1" w:defUnhideWhenUsed="1" w:defQFormat="0" w:count="267">
-    <w:lsdException w:name="Normal" w:semiHidden="0" w:uiPriority="0" w:unhideWhenUsed="0" w:qFormat="1"/>
-    <w:lsdException w:name="heading 1" w:semiHidden="0" w:uiPriority="9" w:unhideWhenUsed="0" w:qFormat="1"/>
-    <w:lsdException w:name="heading 2" w:uiPriority="9" w:qFormat="1"/>
-    <w:lsdException w:name="heading 3" w:uiPriority="9" w:qFormat="1"/>
-    <w:lsdException w:name="heading 4" w:uiPriority="9" w:qFormat="1"/>
-    <w:lsdException w:name="heading 5" w:uiPriority="9" w:qFormat="1"/>
-    <w:lsdException w:name="heading 6" w:uiPriority="9" w:qFormat="1"/>
-    <w:lsdException w:name="heading 7" w:uiPriority="9" w:qFormat="1"/>
-    <w:lsdException w:name="heading 8" w:uiPriority="9" w:qFormat="1"/>
-    <w:lsdException w:name="heading 9" w:uiPriority="9" w:qFormat="1"/>
-    <w:lsdException w:name="toc 1" w:uiPriority="39"/>
-    <w:lsdException w:name="toc 2" w:uiPriority="39"/>
-    <w:lsdException w:name="toc 3" w:uiPriority="39"/>
-    <w:lsdException w:name="toc 4" w:uiPriority="39"/>
-    <w:lsdException w:name="toc 5" w:uiPriority="39"/>
-    <w:lsdException w:name="toc 6" w:uiPriority="39"/>
-    <w:lsdException w:name="toc 7" w:uiPriority="39"/>
-    <w:lsdException w:name="toc 8" w:uiPriority="39"/>
-    <w:lsdException w:name="toc 9" w:uiPriority="39"/>
-    <w:lsdException w:name="caption" w:uiPriority="35" w:qFormat="1"/>
-    <w:lsdException w:name="Title" w:semiHidden="0" w:uiPriority="10" w:unhideWhenUsed="0" w:qFormat="1"/>
-    <w:lsdException w:name="Default Paragraph Font" w:uiPriority="1"/>
-    <w:lsdException w:name="Subtitle" w:semiHidden="0" w:uiPriority="11" w:unhideWhenUsed="0" w:qFormat="1"/>
-    <w:lsdException w:name="Strong" w:semiHidden="0" w:uiPriority="22" w:unhideWhenUsed="0" w:qFormat="1"/>
-    <w:lsdException w:name="Emphasis" w:semiHidden="0" w:uiPriority="20" w:unhideWhenUsed="0" w:qFormat="1"/>
-    <w:lsdException w:name="Table Grid" w:semiHidden="0" w:uiPriority="59" w:unhideWhenUsed="0"/>
-    <w:lsdException w:name="Placeholder Text" w:unhideWhenUsed="0"/>
-    <w:lsdException w:name="No Spacing" w:semiHidden="0" w:uiPriority="1" w:unhideWhenUsed="0" w:qFormat="1"/>
-    <w:lsdException w:name="Light Shading" w:semiHidden="0" w:uiPriority="60" w:unhideWhenUsed="0"/>
-    <w:lsdException w:name="Light List" w:semiHidden="0" w:uiPriority="61" w:unhideWhenUsed="0"/>
-    <w:lsdException w:name="Light Grid" w:semiHidden="0" w:uiPriority="62" w:unhideWhenUsed="0"/>
-    <w:lsdException w:name="Medium Shading 1" w:semiHidden="0" w:uiPriority="63" w:unhideWhenUsed="0"/>
-    <w:lsdException w:name="Medium Shading 2" w:semiHidden="0" w:uiPriority="64" w:unhideWhenUsed="0"/>
-    <w:lsdException w:name="Medium List 1" w:semiHidden="0" w:uiPriority="65" w:unhideWhenUsed="0"/>
-    <w:lsdException w:name="Medium List 2" w:semiHidden="0" w:uiPriority="66" w:unhideWhenUsed="0"/>
-    <w:lsdException w:name="Medium Grid 1" w:semiHidden="0" w:uiPriority="67" w:unhideWhenUsed="0"/>
-    <w:lsdException w:name="Medium Grid 2" w:semiHidden="0" w:uiPriority="68" w:unhideWhenUsed="0"/>
-    <w:lsdException w:name="Medium Grid 3" w:semiHidden="0" w:uiPriority="69" w:unhideWhenUsed="0"/>
-    <w:lsdException w:name="Dark List" w:semiHidden="0" w:uiPriority="70" w:unhideWhenUsed="0"/>
-    <w:lsdException w:name="Colorful Shading" w:semiHidden="0" w:uiPriority="71" w:unhideWhenUsed="0"/>
-    <w:lsdException w:name="Colorful List" w:semiHidden="0" w:uiPriority="72" w:unhideWhenUsed="0"/>
-    <w:lsdException w:name="Colorful Grid" w:semiHidden="0" w:uiPriority="73" w:unhideWhenUsed="0"/>
-    <w:lsdException w:name="Light Shading Accent 1" w:semiHidden="0" w:uiPriority="60" w:unhideWhenUsed="0"/>
-    <w:lsdException w:name="Light List Accent 1" w:semiHidden="0" w:uiPriority="61" w:unhideWhenUsed="0"/>
-    <w:lsdException w:name="Light Grid Accent 1" w:semiHidden="0" w:uiPriority="62" w:unhideWhenUsed="0"/>
-    <w:lsdException w:name="Medium Shading 1 Accent 1" w:semiHidden="0" w:uiPriority="63" w:unhideWhenUsed="0"/>
-    <w:lsdException w:name="Medium Shading 2 Accent 1" w:semiHidden="0" w:uiPriority="64" w:unhideWhenUsed="0"/>
-    <w:lsdException w:name="Medium List 1 Accent 1" w:semiHidden="0" w:uiPriority="65" w:unhideWhenUsed="0"/>
-    <w:lsdException w:name="Revision" w:unhideWhenUsed="0"/>
-    <w:lsdException w:name="List Paragraph" w:semiHidden="0" w:uiPriority="34" w:unhideWhenUsed="0" w:qFormat="1"/>
-    <w:lsdException w:name="Quote" w:semiHidden="0" w:uiPriority="29" w:unhideWhenUsed="0" w:qFormat="1"/>
-    <w:lsdException w:name="Intense Quote" w:semiHidden="0" w:uiPriority="30" w:unhideWhenUsed="0" w:qFormat="1"/>
-    <w:lsdException w:name="Medium List 2 Accent 1" w:semiHidden="0" w:uiPriority="66" w:unhideWhenUsed="0"/>
-    <w:lsdException w:name="Medium Grid 1 Accent 1" w:semiHidden="0" w:uiPriority="67" w:unhideWhenUsed="0"/>
-    <w:lsdException w:name="Medium Grid 2 Accent 1" w:semiHidden="0" w:uiPriority="68" w:unhideWhenUsed="0"/>
-    <w:lsdException w:name="Medium Grid 3 Accent 1" w:semiHidden="0" w:uiPriority="69" w:unhideWhenUsed="0"/>
-    <w:lsdException w:name="Dark List Accent 1" w:semiHidden="0" w:uiPriority="70" w:unhideWhenUsed="0"/>
-    <w:lsdException w:name="Colorful Shading Accent 1" w:semiHidden="0" w:uiPriority="71" w:unhideWhenUsed="0"/>
-    <w:lsdException w:name="Colorful List Accent 1" w:semiHidden="0" w:uiPriority="72" w:unhideWhenUsed="0"/>
-    <w:lsdException w:name="Colorful Grid Accent 1" w:semiHidden="0" w:uiPriority="73" w:unhideWhenUsed="0"/>
-    <w:lsdException w:name="Light Shading Accent 2" w:semiHidden="0" w:uiPriority="60" w:unhideWhenUsed="0"/>
-    <w:lsdException w:name="Light List Accent 2" w:semiHidden="0" w:uiPriority="61" w:unhideWhenUsed="0"/>
-    <w:lsdException w:name="Light Grid Accent 2" w:semiHidden="0" w:uiPriority="62" w:unhideWhenUsed="0"/>
-    <w:lsdException w:name="Medium Shading 1 Accent 2" w:semiHidden="0" w:uiPriority="63" w:unhideWhenUsed="0"/>
-    <w:lsdException w:name="Medium Shading 2 Accent 2" w:semiHidden="0" w:uiPriority="64" w:unhideWhenUsed="0"/>
-    <w:lsdException w:name="Medium List 1 Accent 2" w:semiHidden="0" w:uiPriority="65" w:unhideWhenUsed="0"/>
-    <w:lsdException w:name="Medium List 2 Accent 2" w:semiHidden="0" w:uiPriority="66" w:unhideWhenUsed="0"/>
-    <w:lsdException w:name="Medium Grid 1 Accent 2" w:semiHidden="0" w:uiPriority="67" w:unhideWhenUsed="0"/>
-    <w:lsdException w:name="Medium Grid 2 Accent 2" w:semiHidden="0" w:uiPriority="68" w:unhideWhenUsed="0"/>
-    <w:lsdException w:name="Medium Grid 3 Accent 2" w:semiHidden="0" w:uiPriority="69" w:unhideWhenUsed="0"/>
-    <w:lsdException w:name="Dark List Accent 2" w:semiHidden="0" w:uiPriority="70" w:unhideWhenUsed="0"/>
-    <w:lsdException w:name="Colorful Shading Accent 2" w:semiHidden="0" w:uiPriority="71" w:unhideWhenUsed="0"/>
-    <w:lsdException w:name="Colorful List Accent 2" w:semiHidden="0" w:uiPriority="72" w:unhideWhenUsed="0"/>
-    <w:lsdException w:name="Colorful Grid Accent 2" w:semiHidden="0" w:uiPriority="73" w:unhideWhenUsed="0"/>
-    <w:lsdException w:name="Light Shading Accent 3" w:semiHidden="0" w:uiPriority="60" w:unhideWhenUsed="0"/>
-    <w:lsdException w:name="Light List Accent 3" w:semiHidden="0" w:uiPriority="61" w:unhideWhenUsed="0"/>
-    <w:lsdException w:name="Light Grid Accent 3" w:semiHidden="0" w:uiPriority="62" w:unhideWhenUsed="0"/>
-    <w:lsdException w:name="Medium Shading 1 Accent 3" w:semiHidden="0" w:uiPriority="63" w:unhideWhenUsed="0"/>
-    <w:lsdException w:name="Medium Shading 2 Accent 3" w:semiHidden="0" w:uiPriority="64" w:unhideWhenUsed="0"/>
-    <w:lsdException w:name="Medium List 1 Accent 3" w:semiHidden="0" w:uiPriority="65" w:unhideWhenUsed="0"/>
-    <w:lsdException w:name="Medium List 2 Accent 3" w:semiHidden="0" w:uiPriority="66" w:unhideWhenUsed="0"/>
-    <w:lsdException w:name="Medium Grid 1 Accent 3" w:semiHidden="0" w:uiPriority="67" w:unhideWhenUsed="0"/>
-    <w:lsdException w:name="Medium Grid 2 Accent 3" w:semiHidden="0" w:uiPriority="68" w:unhideWhenUsed="0"/>
-    <w:lsdException w:name="Medium Grid 3 Accent 3" w:semiHidden="0" w:uiPriority="69" w:unhideWhenUsed="0"/>
-    <w:lsdException w:name="Dark List Accent 3" w:semiHidden="0" w:uiPriority="70" w:unhideWhenUsed="0"/>
-    <w:lsdException w:name="Colorful Shading Accent 3" w:semiHidden="0" w:uiPriority="71" w:unhideWhenUsed="0"/>
-    <w:lsdException w:name="Colorful List Accent 3" w:semiHidden="0" w:uiPriority="72" w:unhideWhenUsed="0"/>
-    <w:lsdException w:name="Colorful Grid Accent 3" w:semiHidden="0" w:uiPriority="73" w:unhideWhenUsed="0"/>
-    <w:lsdException w:name="Light Shading Accent 4" w:semiHidden="0" w:uiPriority="60" w:unhideWhenUsed="0"/>
-    <w:lsdException w:name="Light List Accent 4" w:semiHidden="0" w:uiPriority="61" w:unhideWhenUsed="0"/>
-    <w:lsdException w:name="Light Grid Accent 4" w:semiHidden="0" w:uiPriority="62" w:unhideWhenUsed="0"/>
-    <w:lsdException w:name="Medium Shading 1 Accent 4" w:semiHidden="0" w:uiPriority="63" w:unhideWhenUsed="0"/>
-    <w:lsdException w:name="Medium Shading 2 Accent 4" w:semiHidden="0" w:uiPriority="64" w:unhideWhenUsed="0"/>
-    <w:lsdException w:name="Medium List 1 Accent 4" w:semiHidden="0" w:uiPriority="65" w:unhideWhenUsed="0"/>
-    <w:lsdException w:name="Medium List 2 Accent 4" w:semiHidden="0" w:uiPriority="66" w:unhideWhenUsed="0"/>
-    <w:lsdException w:name="Medium Grid 1 Accent 4" w:semiHidden="0" w:uiPriority="67" w:unhideWhenUsed="0"/>
-    <w:lsdException w:name="Medium Grid 2 Accent 4" w:semiHidden="0" w:uiPriority="68" w:unhideWhenUsed="0"/>
-    <w:lsdException w:name="Medium Grid 3 Accent 4" w:semiHidden="0" w:uiPriority="69" w:unhideWhenUsed="0"/>
-    <w:lsdException w:name="Dark List Accent 4" w:semiHidden="0" w:uiPriority="70" w:unhideWhenUsed="0"/>
-    <w:lsdException w:name="Colorful Shading Accent 4" w:semiHidden="0" w:uiPriority="71" w:unhideWhenUsed="0"/>
-    <w:lsdException w:name="Colorful List Accent 4" w:semiHidden="0" w:uiPriority="72" w:unhideWhenUsed="0"/>
-    <w:lsdException w:name="Colorful Grid Accent 4" w:semiHidden="0" w:uiPriority="73" w:unhideWhenUsed="0"/>
-    <w:lsdException w:name="Light Shading Accent 5" w:semiHidden="0" w:uiPriority="60" w:unhideWhenUsed="0"/>
-    <w:lsdException w:name="Light List Accent 5" w:semiHidden="0" w:uiPriority="61" w:unhideWhenUsed="0"/>
-    <w:lsdException w:name="Light Grid Accent 5" w:semiHidden="0" w:uiPriority="62" w:unhideWhenUsed="0"/>
-    <w:lsdException w:name="Medium Shading 1 Accent 5" w:semiHidden="0" w:uiPriority="63" w:unhideWhenUsed="0"/>
-    <w:lsdException w:name="Medium Shading 2 Accent 5" w:semiHidden="0" w:uiPriority="64" w:unhideWhenUsed="0"/>
-    <w:lsdException w:name="Medium List 1 Accent 5" w:semiHidden="0" w:uiPriority="65" w:unhideWhenUsed="0"/>
-    <w:lsdException w:name="Medium List 2 Accent 5" w:semiHidden="0" w:uiPriority="66" w:unhideWhenUsed="0"/>
-    <w:lsdException w:name="Medium Grid 1 Accent 5" w:semiHidden="0" w:uiPriority="67" w:unhideWhenUsed="0"/>
-    <w:lsdException w:name="Medium Grid 2 Accent 5" w:semiHidden="0" w:uiPriority="68" w:unhideWhenUsed="0"/>
-    <w:lsdException w:name="Medium Grid 3 Accent 5" w:semiHidden="0" w:uiPriority="69" w:unhideWhenUsed="0"/>
-    <w:lsdException w:name="Dark List Accent 5" w:semiHidden="0" w:uiPriority="70" w:unhideWhenUsed="0"/>
-    <w:lsdException w:name="Colorful Shading Accent 5" w:semiHidden="0" w:uiPriority="71" w:unhideWhenUsed="0"/>
-    <w:lsdException w:name="Colorful List Accent 5" w:semiHidden="0" w:uiPriority="72" w:unhideWhenUsed="0"/>
-    <w:lsdException w:name="Colorful Grid Accent 5" w:semiHidden="0" w:uiPriority="73" w:unhideWhenUsed="0"/>
-    <w:lsdException w:name="Light Shading Accent 6" w:semiHidden="0" w:uiPriority="60" w:unhideWhenUsed="0"/>
-    <w:lsdException w:name="Light List Accent 6" w:semiHidden="0" w:uiPriority="61" w:unhideWhenUsed="0"/>
-    <w:lsdException w:name="Light Grid Accent 6" w:semiHidden="0" w:uiPriority="62" w:unhideWhenUsed="0"/>
-    <w:lsdException w:name="Medium Shading 1 Accent 6" w:semiHidden="0" w:uiPriority="63" w:unhideWhenUsed="0"/>
-    <w:lsdException w:name="Medium Shading 2 Accent 6" w:semiHidden="0" w:uiPriority="64" w:unhideWhenUsed="0"/>
-    <w:lsdException w:name="Medium List 1 Accent 6" w:semiHidden="0" w:uiPriority="65" w:unhideWhenUsed="0"/>
-    <w:lsdException w:name="Medium List 2 Accent 6" w:semiHidden="0" w:uiPriority="66" w:unhideWhenUsed="0"/>
-    <w:lsdException w:name="Medium Grid 1 Accent 6" w:semiHidden="0" w:uiPriority="67" w:unhideWhenUsed="0"/>
-    <w:lsdException w:name="Medium Grid 2 Accent 6" w:semiHidden="0" w:uiPriority="68" w:unhideWhenUsed="0"/>
-    <w:lsdException w:name="Medium Grid 3 Accent 6" w:semiHidden="0" w:uiPriority="69" w:unhideWhenUsed="0"/>
-    <w:lsdException w:name="Dark List Accent 6" w:semiHidden="0" w:uiPriority="70" w:unhideWhenUsed="0"/>
-    <w:lsdException w:name="Colorful Shading Accent 6" w:semiHidden="0" w:uiPriority="71" w:unhideWhenUsed="0"/>
-    <w:lsdException w:name="Colorful List Accent 6" w:semiHidden="0" w:uiPriority="72" w:unhideWhenUsed="0"/>
-    <w:lsdException w:name="Colorful Grid Accent 6" w:semiHidden="0" w:uiPriority="73" w:unhideWhenUsed="0"/>
-    <w:lsdException w:name="Subtle Emphasis" w:semiHidden="0" w:uiPriority="19" w:unhideWhenUsed="0" w:qFormat="1"/>
-    <w:lsdException w:name="Intense Emphasis" w:semiHidden="0" w:uiPriority="21" w:unhideWhenUsed="0" w:qFormat="1"/>
-    <w:lsdException w:name="Subtle Reference" w:semiHidden="0" w:uiPriority="31" w:unhideWhenUsed="0" w:qFormat="1"/>
-    <w:lsdException w:name="Intense Reference" w:semiHidden="0" w:uiPriority="32" w:unhideWhenUsed="0" w:qFormat="1"/>
-    <w:lsdException w:name="Book Title" w:semiHidden="0" w:uiPriority="33" w:unhideWhenUsed="0" w:qFormat="1"/>
-    <w:lsdException w:name="Bibliography" w:uiPriority="37"/>
-    <w:lsdException w:name="TOC Heading" w:uiPriority="39" w:qFormat="1"/>
-  </w:latentStyles>
-  <w:style w:type="paragraph" w:default="1" w:styleId="a">
-    <w:name w:val="Normal"/>
-    <w:qFormat/>
-    <w:rsid w:val="00841F69"/>
-    <w:pPr>
-      <w:widowControl w:val="0"/>
-      <w:jc w:val="both"/>
-    </w:pPr>
-  </w:style>
-  <w:style w:type="character" w:default="1" w:styleId="a0">
-    <w:name w:val="Default Paragraph Font"/>
-    <w:uiPriority w:val="1"/>
-    <w:semiHidden/>
-    <w:unhideWhenUsed/>
-  </w:style>
-  <w:style w:type="table" w:default="1" w:styleId="a1">
-    <w:name w:val="Normal Table"/>
-    <w:uiPriority w:val="99"/>
-    <w:semiHidden/>
-    <w:unhideWhenUsed/>
-    <w:qFormat/>
-    <w:tblPr>
-      <w:tblInd w:w="0" w:type="dxa"/>
-      <w:tblCellMar>
-        <w:top w:w="0" w:type="dxa"/>
-        <w:left w:w="108" w:type="dxa"/>
-        <w:bottom w:w="0" w:type="dxa"/>
-        <w:right w:w="108" w:type="dxa"/>
-      </w:tblCellMar>
-    </w:tblPr>
-  </w:style>
-  <w:style w:type="numbering" w:default="1" w:styleId="a2">
-    <w:name w:val="No List"/>
-    <w:uiPriority w:val="99"/>
-    <w:semiHidden/>
-    <w:unhideWhenUsed/>
-  </w:style>
-  <w:style w:type="paragraph" w:customStyle="1" w:styleId="3B89871F0FE04A628554FC8A94D60BFE">
-    <w:name w:val="3B89871F0FE04A628554FC8A94D60BFE"/>
-    <w:rsid w:val="00CE6D60"/>
-    <w:pPr>
-      <w:widowControl w:val="0"/>
-      <w:jc w:val="both"/>
-    </w:pPr>
-  </w:style>
-  <w:style w:type="paragraph" w:customStyle="1" w:styleId="AA147410F1EF4489BBDD5B1E08CC7CFA">
-    <w:name w:val="AA147410F1EF4489BBDD5B1E08CC7CFA"/>
-    <w:rsid w:val="00CE6D60"/>
-    <w:pPr>
-      <w:widowControl w:val="0"/>
-      <w:jc w:val="both"/>
-    </w:pPr>
-  </w:style>
-  <w:style w:type="paragraph" w:customStyle="1" w:styleId="E33DA405E2164A5B8937318631432748">
-    <w:name w:val="E33DA405E2164A5B8937318631432748"/>
-    <w:rsid w:val="00CE6D60"/>
-    <w:pPr>
-      <w:widowControl w:val="0"/>
-      <w:jc w:val="both"/>
-    </w:pPr>
-  </w:style>
-  <w:style w:type="paragraph" w:customStyle="1" w:styleId="7EA373FF77244A4CA97D88B2940205D7">
-    <w:name w:val="7EA373FF77244A4CA97D88B2940205D7"/>
-    <w:rsid w:val="00CE6D60"/>
-    <w:pPr>
-      <w:widowControl w:val="0"/>
-      <w:jc w:val="both"/>
-    </w:pPr>
-  </w:style>
-  <w:style w:type="paragraph" w:customStyle="1" w:styleId="C6D70AB284F44B449E65EA8850E5E7C0">
-    <w:name w:val="C6D70AB284F44B449E65EA8850E5E7C0"/>
-    <w:rsid w:val="00CE6D60"/>
-    <w:pPr>
-      <w:widowControl w:val="0"/>
-      <w:jc w:val="both"/>
-    </w:pPr>
-  </w:style>
-  <w:style w:type="paragraph" w:customStyle="1" w:styleId="17EA540D6CF24329A4A78FA6C803B9C9">
-    <w:name w:val="17EA540D6CF24329A4A78FA6C803B9C9"/>
-    <w:rsid w:val="00CE6D60"/>
-    <w:pPr>
-      <w:widowControl w:val="0"/>
-      <w:jc w:val="both"/>
-    </w:pPr>
-  </w:style>
-  <w:style w:type="character" w:styleId="a3">
-    <w:name w:val="Placeholder Text"/>
-    <w:basedOn w:val="a0"/>
-    <w:uiPriority w:val="99"/>
-    <w:semiHidden/>
-    <w:rsid w:val="00CE6D60"/>
-    <w:rPr>
-      <w:color w:val="808080"/>
-    </w:rPr>
-  </w:style>
-  <w:style w:type="paragraph" w:customStyle="1" w:styleId="13C1B007795C43F3805C2677E9FC0044">
-    <w:name w:val="13C1B007795C43F3805C2677E9FC0044"/>
-    <w:rsid w:val="00CE6D60"/>
-    <w:pPr>
-      <w:widowControl w:val="0"/>
-      <w:jc w:val="both"/>
-    </w:pPr>
-  </w:style>
-</w:styles>
-</file>
-
-<file path=word/glossary/webSettings.xml><?xml version="1.0" encoding="utf-8"?>
-<w:webSettings xmlns:r="http://schemas.openxmlformats.org/officeDocument/2006/relationships" xmlns:w="http://schemas.openxmlformats.org/wordprocessingml/2006/main">
-  <w:optimizeForBrowser/>
-</w:webSettings>
-</file>
-
 <file path=word/theme/theme1.xml><?xml version="1.0" encoding="utf-8"?>
 <a:theme xmlns:a="http://schemas.openxmlformats.org/drawingml/2006/main" name="Office 主题">
   <a:themeElements>
@@ -8241,7 +8024,7 @@
 </file>
 
 <file path=customXml/itemProps2.xml><?xml version="1.0" encoding="utf-8"?>
-<ds:datastoreItem xmlns:ds="http://schemas.openxmlformats.org/officeDocument/2006/customXml" ds:itemID="{F9244848-377E-4878-9954-A04111193227}">
+<ds:datastoreItem xmlns:ds="http://schemas.openxmlformats.org/officeDocument/2006/customXml" ds:itemID="{FB113D8F-8C7B-4A21-BE5D-11DF2CA943A2}">
   <ds:schemaRefs>
     <ds:schemaRef ds:uri="http://schemas.openxmlformats.org/officeDocument/2006/bibliography"/>
   </ds:schemaRefs>

</xml_diff>